<commit_message>
added visualizations and made slight modifications
</commit_message>
<xml_diff>
--- a/Kalman Filter Lab Writeup.docx
+++ b/Kalman Filter Lab Writeup.docx
@@ -1393,6 +1393,963 @@
       </w:pPr>
       <w:r>
         <w:rPr/>
+      </w:r>
+    </w:p>
+    <w:p>
+      <w:pPr>
+        <w:pStyle w:val="Normal"/>
+        <w:spacing w:lineRule="auto" w:line="480"/>
+        <w:jc w:val="left"/>
+        <w:rPr/>
+      </w:pPr>
+      <w:r>
+        <w:rPr/>
+        <w:t xml:space="preserve">Sitting Duck </w:t>
+      </w:r>
+      <w:r>
+        <w:rPr/>
+        <w:t>Pigeon</w:t>
+      </w:r>
+    </w:p>
+    <w:p>
+      <w:pPr>
+        <w:pStyle w:val="Normal"/>
+        <w:spacing w:lineRule="auto" w:line="480"/>
+        <w:jc w:val="left"/>
+        <w:rPr/>
+      </w:pPr>
+      <w:r>
+        <w:rPr/>
+        <w:t>Estimated at: -3.064017 , -200.91497428</w:t>
+      </w:r>
+    </w:p>
+    <w:p>
+      <w:pPr>
+        <w:pStyle w:val="Normal"/>
+        <w:spacing w:lineRule="auto" w:line="480"/>
+        <w:jc w:val="left"/>
+        <w:rPr/>
+      </w:pPr>
+      <w:r>
+        <w:rPr/>
+        <w:t>Predicted at: -5.62917802, -206.55446646</w:t>
+      </w:r>
+    </w:p>
+    <w:p>
+      <w:pPr>
+        <w:pStyle w:val="Normal"/>
+        <w:spacing w:lineRule="auto" w:line="480"/>
+        <w:jc w:val="left"/>
+        <w:rPr/>
+      </w:pPr>
+      <w:r>
+        <w:rPr/>
+        <w:t>Observed at: -2.42353735591,-199.506883349</w:t>
+      </w:r>
+    </w:p>
+    <w:p>
+      <w:pPr>
+        <w:pStyle w:val="Normal"/>
+        <w:spacing w:lineRule="auto" w:line="480"/>
+        <w:jc w:val="left"/>
+        <w:rPr/>
+      </w:pPr>
+      <w:r>
+        <w:rPr/>
+        <w:t>E</w:t>
+        <w:drawing>
+          <wp:anchor behindDoc="0" distT="0" distB="0" distL="0" distR="0" simplePos="0" locked="0" layoutInCell="1" allowOverlap="1" relativeHeight="0">
+            <wp:simplePos x="0" y="0"/>
+            <wp:positionH relativeFrom="column">
+              <wp:posOffset>-212725</wp:posOffset>
+            </wp:positionH>
+            <wp:positionV relativeFrom="paragraph">
+              <wp:posOffset>0</wp:posOffset>
+            </wp:positionV>
+            <wp:extent cx="5927090" cy="2653665"/>
+            <wp:effectExtent l="0" t="0" r="0" b="0"/>
+            <wp:wrapSquare wrapText="largest"/>
+            <wp:docPr id="0" name="Picture" descr=""/>
+            <wp:cNvGraphicFramePr>
+              <a:graphicFrameLocks xmlns:a="http://schemas.openxmlformats.org/drawingml/2006/main" noChangeAspect="1"/>
+            </wp:cNvGraphicFramePr>
+            <a:graphic xmlns:a="http://schemas.openxmlformats.org/drawingml/2006/main">
+              <a:graphicData uri="http://schemas.openxmlformats.org/drawingml/2006/picture">
+                <pic:pic xmlns:pic="http://schemas.openxmlformats.org/drawingml/2006/picture">
+                  <pic:nvPicPr>
+                    <pic:cNvPr id="0" name="Picture" descr=""/>
+                    <pic:cNvPicPr>
+                      <a:picLocks noChangeAspect="1" noChangeArrowheads="1"/>
+                    </pic:cNvPicPr>
+                  </pic:nvPicPr>
+                  <pic:blipFill>
+                    <a:blip r:embed="rId2"/>
+                    <a:stretch>
+                      <a:fillRect/>
+                    </a:stretch>
+                  </pic:blipFill>
+                  <pic:spPr bwMode="auto">
+                    <a:xfrm>
+                      <a:off x="0" y="0"/>
+                      <a:ext cx="5927090" cy="2653665"/>
+                    </a:xfrm>
+                    <a:prstGeom prst="rect">
+                      <a:avLst/>
+                    </a:prstGeom>
+                    <a:noFill/>
+                    <a:ln w="9525">
+                      <a:noFill/>
+                      <a:miter lim="800000"/>
+                      <a:headEnd/>
+                      <a:tailEnd/>
+                    </a:ln>
+                  </pic:spPr>
+                </pic:pic>
+              </a:graphicData>
+            </a:graphic>
+          </wp:anchor>
+        </w:drawing>
+      </w:r>
+      <w:r>
+        <w:rPr/>
+        <w:t xml:space="preserve">stimated at:  4.83744445, -196.0030473 </w:t>
+      </w:r>
+    </w:p>
+    <w:p>
+      <w:pPr>
+        <w:pStyle w:val="Normal"/>
+        <w:spacing w:lineRule="auto" w:line="480"/>
+        <w:jc w:val="left"/>
+        <w:rPr/>
+      </w:pPr>
+      <w:r>
+        <w:rPr/>
+        <w:t>Predicted at: -3.06325643, -200.91330217</w:t>
+      </w:r>
+    </w:p>
+    <w:p>
+      <w:pPr>
+        <w:pStyle w:val="Normal"/>
+        <w:spacing w:lineRule="auto" w:line="480"/>
+        <w:jc w:val="left"/>
+        <w:rPr/>
+      </w:pPr>
+      <w:r>
+        <w:rPr/>
+        <w:t>Observed at: 14.5495617181,-189.929675033</w:t>
+      </w:r>
+    </w:p>
+    <w:p>
+      <w:pPr>
+        <w:pStyle w:val="Normal"/>
+        <w:spacing w:lineRule="auto" w:line="480"/>
+        <w:jc w:val="left"/>
+        <w:rPr/>
+      </w:pPr>
+      <w:r>
+        <w:rPr/>
+        <w:t>Estimated at: 1.53247042, -196.4462741</w:t>
+        <w:drawing>
+          <wp:anchor behindDoc="0" distT="0" distB="0" distL="0" distR="0" simplePos="0" locked="0" layoutInCell="1" allowOverlap="1" relativeHeight="1">
+            <wp:simplePos x="0" y="0"/>
+            <wp:positionH relativeFrom="column">
+              <wp:posOffset>-55245</wp:posOffset>
+            </wp:positionH>
+            <wp:positionV relativeFrom="paragraph">
+              <wp:posOffset>0</wp:posOffset>
+            </wp:positionV>
+            <wp:extent cx="6102985" cy="2872740"/>
+            <wp:effectExtent l="0" t="0" r="0" b="0"/>
+            <wp:wrapSquare wrapText="largest"/>
+            <wp:docPr id="1" name="Picture" descr=""/>
+            <wp:cNvGraphicFramePr>
+              <a:graphicFrameLocks xmlns:a="http://schemas.openxmlformats.org/drawingml/2006/main" noChangeAspect="1"/>
+            </wp:cNvGraphicFramePr>
+            <a:graphic xmlns:a="http://schemas.openxmlformats.org/drawingml/2006/main">
+              <a:graphicData uri="http://schemas.openxmlformats.org/drawingml/2006/picture">
+                <pic:pic xmlns:pic="http://schemas.openxmlformats.org/drawingml/2006/picture">
+                  <pic:nvPicPr>
+                    <pic:cNvPr id="1" name="Picture" descr=""/>
+                    <pic:cNvPicPr>
+                      <a:picLocks noChangeAspect="1" noChangeArrowheads="1"/>
+                    </pic:cNvPicPr>
+                  </pic:nvPicPr>
+                  <pic:blipFill>
+                    <a:blip r:embed="rId3"/>
+                    <a:stretch>
+                      <a:fillRect/>
+                    </a:stretch>
+                  </pic:blipFill>
+                  <pic:spPr bwMode="auto">
+                    <a:xfrm>
+                      <a:off x="0" y="0"/>
+                      <a:ext cx="6102985" cy="2872740"/>
+                    </a:xfrm>
+                    <a:prstGeom prst="rect">
+                      <a:avLst/>
+                    </a:prstGeom>
+                    <a:noFill/>
+                    <a:ln w="9525">
+                      <a:noFill/>
+                      <a:miter lim="800000"/>
+                      <a:headEnd/>
+                      <a:tailEnd/>
+                    </a:ln>
+                  </pic:spPr>
+                </pic:pic>
+              </a:graphicData>
+            </a:graphic>
+          </wp:anchor>
+        </w:drawing>
+      </w:r>
+    </w:p>
+    <w:p>
+      <w:pPr>
+        <w:pStyle w:val="Normal"/>
+        <w:spacing w:lineRule="auto" w:line="480"/>
+        <w:jc w:val="left"/>
+        <w:rPr/>
+      </w:pPr>
+      <w:r>
+        <w:rPr/>
+        <w:t>Predicted at:  5.05146045, -195.95899275</w:t>
+      </w:r>
+    </w:p>
+    <w:p>
+      <w:pPr>
+        <w:pStyle w:val="Normal"/>
+        <w:spacing w:lineRule="auto" w:line="480"/>
+        <w:jc w:val="left"/>
+        <w:rPr/>
+      </w:pPr>
+      <w:r>
+        <w:rPr/>
+        <w:t>Observed at: -4.94125821456,-197.470462834</w:t>
+      </w:r>
+    </w:p>
+    <w:p>
+      <w:pPr>
+        <w:pStyle w:val="Normal"/>
+        <w:spacing w:lineRule="auto" w:line="480"/>
+        <w:jc w:val="left"/>
+        <w:rPr/>
+      </w:pPr>
+      <w:r>
+        <w:rPr/>
+        <w:t>Conforming Pigeon</w:t>
+        <w:drawing>
+          <wp:anchor behindDoc="0" distT="0" distB="0" distL="0" distR="0" simplePos="0" locked="0" layoutInCell="1" allowOverlap="1" relativeHeight="2">
+            <wp:simplePos x="0" y="0"/>
+            <wp:positionH relativeFrom="column">
+              <wp:align>center</wp:align>
+            </wp:positionH>
+            <wp:positionV relativeFrom="paragraph">
+              <wp:align>top</wp:align>
+            </wp:positionV>
+            <wp:extent cx="6033770" cy="3073400"/>
+            <wp:effectExtent l="0" t="0" r="0" b="0"/>
+            <wp:wrapSquare wrapText="largest"/>
+            <wp:docPr id="2" name="Picture" descr=""/>
+            <wp:cNvGraphicFramePr>
+              <a:graphicFrameLocks xmlns:a="http://schemas.openxmlformats.org/drawingml/2006/main" noChangeAspect="1"/>
+            </wp:cNvGraphicFramePr>
+            <a:graphic xmlns:a="http://schemas.openxmlformats.org/drawingml/2006/main">
+              <a:graphicData uri="http://schemas.openxmlformats.org/drawingml/2006/picture">
+                <pic:pic xmlns:pic="http://schemas.openxmlformats.org/drawingml/2006/picture">
+                  <pic:nvPicPr>
+                    <pic:cNvPr id="2" name="Picture" descr=""/>
+                    <pic:cNvPicPr>
+                      <a:picLocks noChangeAspect="1" noChangeArrowheads="1"/>
+                    </pic:cNvPicPr>
+                  </pic:nvPicPr>
+                  <pic:blipFill>
+                    <a:blip r:embed="rId4"/>
+                    <a:stretch>
+                      <a:fillRect/>
+                    </a:stretch>
+                  </pic:blipFill>
+                  <pic:spPr bwMode="auto">
+                    <a:xfrm>
+                      <a:off x="0" y="0"/>
+                      <a:ext cx="6033770" cy="3073400"/>
+                    </a:xfrm>
+                    <a:prstGeom prst="rect">
+                      <a:avLst/>
+                    </a:prstGeom>
+                    <a:noFill/>
+                    <a:ln w="9525">
+                      <a:noFill/>
+                      <a:miter lim="800000"/>
+                      <a:headEnd/>
+                      <a:tailEnd/>
+                    </a:ln>
+                  </pic:spPr>
+                </pic:pic>
+              </a:graphicData>
+            </a:graphic>
+          </wp:anchor>
+        </w:drawing>
+      </w:r>
+    </w:p>
+    <w:p>
+      <w:pPr>
+        <w:pStyle w:val="Normal"/>
+        <w:spacing w:lineRule="auto" w:line="480"/>
+        <w:jc w:val="left"/>
+        <w:rPr/>
+      </w:pPr>
+      <w:r>
+        <w:rPr/>
+        <w:t>Enemy 0 at:  -98.75819852, -157.20667559</w:t>
+      </w:r>
+    </w:p>
+    <w:p>
+      <w:pPr>
+        <w:pStyle w:val="Normal"/>
+        <w:spacing w:lineRule="auto" w:line="480"/>
+        <w:jc w:val="left"/>
+        <w:rPr/>
+      </w:pPr>
+      <w:r>
+        <w:rPr/>
+        <w:t>Predicted at: 4.57405536, -200.22520134</w:t>
+      </w:r>
+    </w:p>
+    <w:p>
+      <w:pPr>
+        <w:pStyle w:val="Normal"/>
+        <w:spacing w:lineRule="auto" w:line="480"/>
+        <w:jc w:val="left"/>
+        <w:rPr/>
+      </w:pPr>
+      <w:r>
+        <w:rPr/>
+        <w:t>Observed at: -124.558608348,-146.465638282</w:t>
+      </w:r>
+    </w:p>
+    <w:p>
+      <w:pPr>
+        <w:pStyle w:val="Normal"/>
+        <w:spacing w:lineRule="auto" w:line="480"/>
+        <w:jc w:val="left"/>
+        <w:rPr/>
+      </w:pPr>
+      <w:r>
+        <w:rPr/>
+        <w:drawing>
+          <wp:anchor behindDoc="0" distT="0" distB="0" distL="0" distR="0" simplePos="0" locked="0" layoutInCell="1" allowOverlap="1" relativeHeight="5">
+            <wp:simplePos x="0" y="0"/>
+            <wp:positionH relativeFrom="column">
+              <wp:align>center</wp:align>
+            </wp:positionH>
+            <wp:positionV relativeFrom="paragraph">
+              <wp:align>top</wp:align>
+            </wp:positionV>
+            <wp:extent cx="5405120" cy="3616960"/>
+            <wp:effectExtent l="0" t="0" r="0" b="0"/>
+            <wp:wrapSquare wrapText="largest"/>
+            <wp:docPr id="3" name="Picture" descr=""/>
+            <wp:cNvGraphicFramePr>
+              <a:graphicFrameLocks xmlns:a="http://schemas.openxmlformats.org/drawingml/2006/main" noChangeAspect="1"/>
+            </wp:cNvGraphicFramePr>
+            <a:graphic xmlns:a="http://schemas.openxmlformats.org/drawingml/2006/main">
+              <a:graphicData uri="http://schemas.openxmlformats.org/drawingml/2006/picture">
+                <pic:pic xmlns:pic="http://schemas.openxmlformats.org/drawingml/2006/picture">
+                  <pic:nvPicPr>
+                    <pic:cNvPr id="3" name="Picture" descr=""/>
+                    <pic:cNvPicPr>
+                      <a:picLocks noChangeAspect="1" noChangeArrowheads="1"/>
+                    </pic:cNvPicPr>
+                  </pic:nvPicPr>
+                  <pic:blipFill>
+                    <a:blip r:embed="rId5"/>
+                    <a:stretch>
+                      <a:fillRect/>
+                    </a:stretch>
+                  </pic:blipFill>
+                  <pic:spPr bwMode="auto">
+                    <a:xfrm>
+                      <a:off x="0" y="0"/>
+                      <a:ext cx="5405120" cy="3616960"/>
+                    </a:xfrm>
+                    <a:prstGeom prst="rect">
+                      <a:avLst/>
+                    </a:prstGeom>
+                    <a:noFill/>
+                    <a:ln w="9525">
+                      <a:noFill/>
+                      <a:miter lim="800000"/>
+                      <a:headEnd/>
+                      <a:tailEnd/>
+                    </a:ln>
+                  </pic:spPr>
+                </pic:pic>
+              </a:graphicData>
+            </a:graphic>
+          </wp:anchor>
+        </w:drawing>
+      </w:r>
+    </w:p>
+    <w:p>
+      <w:pPr>
+        <w:pStyle w:val="Normal"/>
+        <w:spacing w:lineRule="auto" w:line="480"/>
+        <w:jc w:val="left"/>
+        <w:rPr/>
+      </w:pPr>
+      <w:r>
+        <w:rPr/>
+        <w:t>Estimated at: -122.50187372, -146.60210899</w:t>
+      </w:r>
+    </w:p>
+    <w:p>
+      <w:pPr>
+        <w:pStyle w:val="Normal"/>
+        <w:spacing w:lineRule="auto" w:line="480"/>
+        <w:jc w:val="left"/>
+        <w:rPr/>
+      </w:pPr>
+      <w:r>
+        <w:rPr/>
+        <w:t>Predicted at:  -98.78883651, -157.19392061</w:t>
+      </w:r>
+    </w:p>
+    <w:p>
+      <w:pPr>
+        <w:pStyle w:val="Normal"/>
+        <w:spacing w:lineRule="auto" w:line="480"/>
+        <w:jc w:val="left"/>
+        <w:rPr/>
+      </w:pPr>
+      <w:r>
+        <w:rPr/>
+        <w:t>Observed at: -151.65166707,-133.501360321</w:t>
+      </w:r>
+    </w:p>
+    <w:p>
+      <w:pPr>
+        <w:pStyle w:val="Normal"/>
+        <w:spacing w:lineRule="auto" w:line="480"/>
+        <w:jc w:val="left"/>
+        <w:rPr/>
+      </w:pPr>
+      <w:r>
+        <w:rPr/>
+        <w:drawing>
+          <wp:anchor behindDoc="0" distT="0" distB="0" distL="0" distR="0" simplePos="0" locked="0" layoutInCell="1" allowOverlap="1" relativeHeight="4">
+            <wp:simplePos x="0" y="0"/>
+            <wp:positionH relativeFrom="column">
+              <wp:align>center</wp:align>
+            </wp:positionH>
+            <wp:positionV relativeFrom="paragraph">
+              <wp:align>top</wp:align>
+            </wp:positionV>
+            <wp:extent cx="5586095" cy="3435985"/>
+            <wp:effectExtent l="0" t="0" r="0" b="0"/>
+            <wp:wrapSquare wrapText="largest"/>
+            <wp:docPr id="4" name="Picture" descr=""/>
+            <wp:cNvGraphicFramePr>
+              <a:graphicFrameLocks xmlns:a="http://schemas.openxmlformats.org/drawingml/2006/main" noChangeAspect="1"/>
+            </wp:cNvGraphicFramePr>
+            <a:graphic xmlns:a="http://schemas.openxmlformats.org/drawingml/2006/main">
+              <a:graphicData uri="http://schemas.openxmlformats.org/drawingml/2006/picture">
+                <pic:pic xmlns:pic="http://schemas.openxmlformats.org/drawingml/2006/picture">
+                  <pic:nvPicPr>
+                    <pic:cNvPr id="4" name="Picture" descr=""/>
+                    <pic:cNvPicPr>
+                      <a:picLocks noChangeAspect="1" noChangeArrowheads="1"/>
+                    </pic:cNvPicPr>
+                  </pic:nvPicPr>
+                  <pic:blipFill>
+                    <a:blip r:embed="rId6"/>
+                    <a:stretch>
+                      <a:fillRect/>
+                    </a:stretch>
+                  </pic:blipFill>
+                  <pic:spPr bwMode="auto">
+                    <a:xfrm>
+                      <a:off x="0" y="0"/>
+                      <a:ext cx="5586095" cy="3435985"/>
+                    </a:xfrm>
+                    <a:prstGeom prst="rect">
+                      <a:avLst/>
+                    </a:prstGeom>
+                    <a:noFill/>
+                    <a:ln w="9525">
+                      <a:noFill/>
+                      <a:miter lim="800000"/>
+                      <a:headEnd/>
+                      <a:tailEnd/>
+                    </a:ln>
+                  </pic:spPr>
+                </pic:pic>
+              </a:graphicData>
+            </a:graphic>
+          </wp:anchor>
+        </w:drawing>
+      </w:r>
+    </w:p>
+    <w:p>
+      <w:pPr>
+        <w:pStyle w:val="Normal"/>
+        <w:spacing w:lineRule="auto" w:line="480"/>
+        <w:jc w:val="left"/>
+        <w:rPr/>
+      </w:pPr>
+      <w:r>
+        <w:rPr/>
+      </w:r>
+    </w:p>
+    <w:p>
+      <w:pPr>
+        <w:pStyle w:val="Normal"/>
+        <w:spacing w:lineRule="auto" w:line="480"/>
+        <w:jc w:val="left"/>
+        <w:rPr/>
+      </w:pPr>
+      <w:r>
+        <w:rPr/>
+        <w:t>Estimated at: -133.74497471, -140.24625452</w:t>
+      </w:r>
+    </w:p>
+    <w:p>
+      <w:pPr>
+        <w:pStyle w:val="Normal"/>
+        <w:spacing w:lineRule="auto" w:line="480"/>
+        <w:jc w:val="left"/>
+        <w:rPr/>
+      </w:pPr>
+      <w:r>
+        <w:rPr/>
+        <w:t>Predicted at: -123.1755579, -146.49696873</w:t>
+      </w:r>
+    </w:p>
+    <w:p>
+      <w:pPr>
+        <w:pStyle w:val="Normal"/>
+        <w:spacing w:lineRule="auto" w:line="480"/>
+        <w:jc w:val="left"/>
+        <w:rPr/>
+      </w:pPr>
+      <w:r>
+        <w:rPr/>
+        <w:t>Observed at: -153.18905828,-127.10823673</w:t>
+        <w:drawing>
+          <wp:anchor behindDoc="0" distT="0" distB="0" distL="0" distR="0" simplePos="0" locked="0" layoutInCell="1" allowOverlap="1" relativeHeight="3">
+            <wp:simplePos x="0" y="0"/>
+            <wp:positionH relativeFrom="column">
+              <wp:posOffset>444500</wp:posOffset>
+            </wp:positionH>
+            <wp:positionV relativeFrom="paragraph">
+              <wp:posOffset>386715</wp:posOffset>
+            </wp:positionV>
+            <wp:extent cx="5481320" cy="3778885"/>
+            <wp:effectExtent l="0" t="0" r="0" b="0"/>
+            <wp:wrapSquare wrapText="largest"/>
+            <wp:docPr id="5" name="Picture" descr=""/>
+            <wp:cNvGraphicFramePr>
+              <a:graphicFrameLocks xmlns:a="http://schemas.openxmlformats.org/drawingml/2006/main" noChangeAspect="1"/>
+            </wp:cNvGraphicFramePr>
+            <a:graphic xmlns:a="http://schemas.openxmlformats.org/drawingml/2006/main">
+              <a:graphicData uri="http://schemas.openxmlformats.org/drawingml/2006/picture">
+                <pic:pic xmlns:pic="http://schemas.openxmlformats.org/drawingml/2006/picture">
+                  <pic:nvPicPr>
+                    <pic:cNvPr id="5" name="Picture" descr=""/>
+                    <pic:cNvPicPr>
+                      <a:picLocks noChangeAspect="1" noChangeArrowheads="1"/>
+                    </pic:cNvPicPr>
+                  </pic:nvPicPr>
+                  <pic:blipFill>
+                    <a:blip r:embed="rId7"/>
+                    <a:stretch>
+                      <a:fillRect/>
+                    </a:stretch>
+                  </pic:blipFill>
+                  <pic:spPr bwMode="auto">
+                    <a:xfrm>
+                      <a:off x="0" y="0"/>
+                      <a:ext cx="5481320" cy="3778885"/>
+                    </a:xfrm>
+                    <a:prstGeom prst="rect">
+                      <a:avLst/>
+                    </a:prstGeom>
+                    <a:noFill/>
+                    <a:ln w="9525">
+                      <a:noFill/>
+                      <a:miter lim="800000"/>
+                      <a:headEnd/>
+                      <a:tailEnd/>
+                    </a:ln>
+                  </pic:spPr>
+                </pic:pic>
+              </a:graphicData>
+            </a:graphic>
+          </wp:anchor>
+        </w:drawing>
+      </w:r>
+    </w:p>
+    <w:p>
+      <w:pPr>
+        <w:pStyle w:val="Normal"/>
+        <w:spacing w:lineRule="auto" w:line="480"/>
+        <w:jc w:val="left"/>
+        <w:rPr/>
+      </w:pPr>
+      <w:r>
+        <w:rPr/>
+      </w:r>
+    </w:p>
+    <w:p>
+      <w:pPr>
+        <w:pStyle w:val="Normal"/>
+        <w:spacing w:lineRule="auto" w:line="480"/>
+        <w:jc w:val="left"/>
+        <w:rPr/>
+      </w:pPr>
+      <w:r>
+        <w:rPr/>
+        <w:t>Wild Pigeon</w:t>
+      </w:r>
+    </w:p>
+    <w:p>
+      <w:pPr>
+        <w:pStyle w:val="Normal"/>
+        <w:spacing w:lineRule="auto" w:line="480"/>
+        <w:jc w:val="left"/>
+        <w:rPr/>
+      </w:pPr>
+      <w:r>
+        <w:rPr/>
+        <w:t>E</w:t>
+      </w:r>
+      <w:r>
+        <w:rPr/>
+        <w:t>stimated</w:t>
+      </w:r>
+      <w:r>
+        <w:rPr/>
+        <w:t xml:space="preserve"> at: -202.73728083, -128.67183231</w:t>
+      </w:r>
+    </w:p>
+    <w:p>
+      <w:pPr>
+        <w:pStyle w:val="Normal"/>
+        <w:spacing w:lineRule="auto" w:line="480"/>
+        <w:jc w:val="left"/>
+        <w:rPr/>
+      </w:pPr>
+      <w:r>
+        <w:rPr/>
+        <w:t>P</w:t>
+      </w:r>
+      <w:r>
+        <w:rPr/>
+        <w:t>redicted at: -198.54656361, -121.26652663</w:t>
+      </w:r>
+    </w:p>
+    <w:p>
+      <w:pPr>
+        <w:pStyle w:val="Normal"/>
+        <w:spacing w:lineRule="auto" w:line="480"/>
+        <w:jc w:val="left"/>
+        <w:rPr/>
+      </w:pPr>
+      <w:r>
+        <w:rPr/>
+        <w:t>O</w:t>
+      </w:r>
+      <w:r>
+        <w:rPr/>
+        <w:t>bserved at: -208.354348221,-146.2509024</w:t>
+      </w:r>
+    </w:p>
+    <w:p>
+      <w:pPr>
+        <w:pStyle w:val="Normal"/>
+        <w:spacing w:lineRule="auto" w:line="480"/>
+        <w:jc w:val="left"/>
+        <w:rPr/>
+      </w:pPr>
+      <w:r>
+        <w:rPr/>
+        <w:drawing>
+          <wp:anchor behindDoc="0" distT="0" distB="0" distL="0" distR="0" simplePos="0" locked="0" layoutInCell="1" allowOverlap="1" relativeHeight="8">
+            <wp:simplePos x="0" y="0"/>
+            <wp:positionH relativeFrom="column">
+              <wp:align>center</wp:align>
+            </wp:positionH>
+            <wp:positionV relativeFrom="paragraph">
+              <wp:align>top</wp:align>
+            </wp:positionV>
+            <wp:extent cx="5738495" cy="3151505"/>
+            <wp:effectExtent l="0" t="0" r="0" b="0"/>
+            <wp:wrapSquare wrapText="largest"/>
+            <wp:docPr id="6" name="Picture" descr=""/>
+            <wp:cNvGraphicFramePr>
+              <a:graphicFrameLocks xmlns:a="http://schemas.openxmlformats.org/drawingml/2006/main" noChangeAspect="1"/>
+            </wp:cNvGraphicFramePr>
+            <a:graphic xmlns:a="http://schemas.openxmlformats.org/drawingml/2006/main">
+              <a:graphicData uri="http://schemas.openxmlformats.org/drawingml/2006/picture">
+                <pic:pic xmlns:pic="http://schemas.openxmlformats.org/drawingml/2006/picture">
+                  <pic:nvPicPr>
+                    <pic:cNvPr id="6" name="Picture" descr=""/>
+                    <pic:cNvPicPr>
+                      <a:picLocks noChangeAspect="1" noChangeArrowheads="1"/>
+                    </pic:cNvPicPr>
+                  </pic:nvPicPr>
+                  <pic:blipFill>
+                    <a:blip r:embed="rId8"/>
+                    <a:stretch>
+                      <a:fillRect/>
+                    </a:stretch>
+                  </pic:blipFill>
+                  <pic:spPr bwMode="auto">
+                    <a:xfrm>
+                      <a:off x="0" y="0"/>
+                      <a:ext cx="5738495" cy="3151505"/>
+                    </a:xfrm>
+                    <a:prstGeom prst="rect">
+                      <a:avLst/>
+                    </a:prstGeom>
+                    <a:noFill/>
+                    <a:ln w="9525">
+                      <a:noFill/>
+                      <a:miter lim="800000"/>
+                      <a:headEnd/>
+                      <a:tailEnd/>
+                    </a:ln>
+                  </pic:spPr>
+                </pic:pic>
+              </a:graphicData>
+            </a:graphic>
+          </wp:anchor>
+        </w:drawing>
+      </w:r>
+    </w:p>
+    <w:p>
+      <w:pPr>
+        <w:pStyle w:val="Normal"/>
+        <w:spacing w:lineRule="auto" w:line="480"/>
+        <w:jc w:val="left"/>
+        <w:rPr/>
+      </w:pPr>
+      <w:r>
+        <w:rPr/>
+        <w:t>E</w:t>
+      </w:r>
+      <w:r>
+        <w:rPr/>
+        <w:t>stimated</w:t>
+      </w:r>
+      <w:r>
+        <w:rPr/>
+        <w:t xml:space="preserve"> at: -208.53594457, -139.87637433</w:t>
+      </w:r>
+    </w:p>
+    <w:p>
+      <w:pPr>
+        <w:pStyle w:val="Normal"/>
+        <w:spacing w:lineRule="auto" w:line="480"/>
+        <w:jc w:val="left"/>
+        <w:rPr/>
+      </w:pPr>
+      <w:r>
+        <w:rPr/>
+        <w:t>P</w:t>
+      </w:r>
+      <w:r>
+        <w:rPr/>
+        <w:t>redicted at: -211.78954118, -131.04113625</w:t>
+      </w:r>
+    </w:p>
+    <w:p>
+      <w:pPr>
+        <w:pStyle w:val="Normal"/>
+        <w:spacing w:lineRule="auto" w:line="480"/>
+        <w:jc w:val="left"/>
+        <w:rPr/>
+      </w:pPr>
+      <w:r>
+        <w:rPr/>
+        <w:t>O</w:t>
+      </w:r>
+      <w:r>
+        <w:rPr/>
+        <w:t>bserved at: -206.104548167,-155.868546033</w:t>
+      </w:r>
+    </w:p>
+    <w:p>
+      <w:pPr>
+        <w:pStyle w:val="Normal"/>
+        <w:spacing w:lineRule="auto" w:line="480"/>
+        <w:jc w:val="left"/>
+        <w:rPr/>
+      </w:pPr>
+      <w:r>
+        <w:rPr/>
+        <w:drawing>
+          <wp:anchor behindDoc="0" distT="0" distB="0" distL="0" distR="0" simplePos="0" locked="0" layoutInCell="1" allowOverlap="1" relativeHeight="7">
+            <wp:simplePos x="0" y="0"/>
+            <wp:positionH relativeFrom="column">
+              <wp:align>center</wp:align>
+            </wp:positionH>
+            <wp:positionV relativeFrom="paragraph">
+              <wp:align>top</wp:align>
+            </wp:positionV>
+            <wp:extent cx="5795645" cy="2840990"/>
+            <wp:effectExtent l="0" t="0" r="0" b="0"/>
+            <wp:wrapSquare wrapText="largest"/>
+            <wp:docPr id="7" name="Picture" descr=""/>
+            <wp:cNvGraphicFramePr>
+              <a:graphicFrameLocks xmlns:a="http://schemas.openxmlformats.org/drawingml/2006/main" noChangeAspect="1"/>
+            </wp:cNvGraphicFramePr>
+            <a:graphic xmlns:a="http://schemas.openxmlformats.org/drawingml/2006/main">
+              <a:graphicData uri="http://schemas.openxmlformats.org/drawingml/2006/picture">
+                <pic:pic xmlns:pic="http://schemas.openxmlformats.org/drawingml/2006/picture">
+                  <pic:nvPicPr>
+                    <pic:cNvPr id="7" name="Picture" descr=""/>
+                    <pic:cNvPicPr>
+                      <a:picLocks noChangeAspect="1" noChangeArrowheads="1"/>
+                    </pic:cNvPicPr>
+                  </pic:nvPicPr>
+                  <pic:blipFill>
+                    <a:blip r:embed="rId9"/>
+                    <a:stretch>
+                      <a:fillRect/>
+                    </a:stretch>
+                  </pic:blipFill>
+                  <pic:spPr bwMode="auto">
+                    <a:xfrm>
+                      <a:off x="0" y="0"/>
+                      <a:ext cx="5795645" cy="2840990"/>
+                    </a:xfrm>
+                    <a:prstGeom prst="rect">
+                      <a:avLst/>
+                    </a:prstGeom>
+                    <a:noFill/>
+                    <a:ln w="9525">
+                      <a:noFill/>
+                      <a:miter lim="800000"/>
+                      <a:headEnd/>
+                      <a:tailEnd/>
+                    </a:ln>
+                  </pic:spPr>
+                </pic:pic>
+              </a:graphicData>
+            </a:graphic>
+          </wp:anchor>
+        </w:drawing>
+      </w:r>
+    </w:p>
+    <w:p>
+      <w:pPr>
+        <w:pStyle w:val="Normal"/>
+        <w:spacing w:lineRule="auto" w:line="480"/>
+        <w:jc w:val="left"/>
+        <w:rPr/>
+      </w:pPr>
+      <w:r>
+        <w:rPr/>
+        <w:t>Estimated</w:t>
+      </w:r>
+      <w:r>
+        <w:rPr/>
+        <w:t xml:space="preserve"> at: -202.36292563, -151.60274775</w:t>
+      </w:r>
+    </w:p>
+    <w:p>
+      <w:pPr>
+        <w:pStyle w:val="Normal"/>
+        <w:spacing w:lineRule="auto" w:line="480"/>
+        <w:jc w:val="left"/>
+        <w:rPr/>
+      </w:pPr>
+      <w:r>
+        <w:rPr/>
+        <w:t>P</w:t>
+      </w:r>
+      <w:r>
+        <w:rPr/>
+        <w:t>redicted at: -218.13978218, -146.78662007</w:t>
+      </w:r>
+    </w:p>
+    <w:p>
+      <w:pPr>
+        <w:pStyle w:val="Normal"/>
+        <w:spacing w:lineRule="auto" w:line="480"/>
+        <w:jc w:val="left"/>
+        <w:rPr/>
+      </w:pPr>
+      <w:r>
+        <w:rPr/>
+        <w:t>O</w:t>
+      </w:r>
+      <w:r>
+        <w:rPr/>
+        <w:t>bserved at: -193.59703862,-157.363117556</w:t>
+      </w:r>
+    </w:p>
+    <w:p>
+      <w:pPr>
+        <w:pStyle w:val="Normal"/>
+        <w:spacing w:lineRule="auto" w:line="480"/>
+        <w:jc w:val="left"/>
+        <w:rPr/>
+      </w:pPr>
+      <w:r>
+        <w:rPr/>
+        <w:drawing>
+          <wp:anchor behindDoc="0" distT="0" distB="0" distL="0" distR="0" simplePos="0" locked="0" layoutInCell="1" allowOverlap="1" relativeHeight="6">
+            <wp:simplePos x="0" y="0"/>
+            <wp:positionH relativeFrom="column">
+              <wp:align>center</wp:align>
+            </wp:positionH>
+            <wp:positionV relativeFrom="paragraph">
+              <wp:align>top</wp:align>
+            </wp:positionV>
+            <wp:extent cx="5557520" cy="2941955"/>
+            <wp:effectExtent l="0" t="0" r="0" b="0"/>
+            <wp:wrapSquare wrapText="largest"/>
+            <wp:docPr id="8" name="Picture" descr=""/>
+            <wp:cNvGraphicFramePr>
+              <a:graphicFrameLocks xmlns:a="http://schemas.openxmlformats.org/drawingml/2006/main" noChangeAspect="1"/>
+            </wp:cNvGraphicFramePr>
+            <a:graphic xmlns:a="http://schemas.openxmlformats.org/drawingml/2006/main">
+              <a:graphicData uri="http://schemas.openxmlformats.org/drawingml/2006/picture">
+                <pic:pic xmlns:pic="http://schemas.openxmlformats.org/drawingml/2006/picture">
+                  <pic:nvPicPr>
+                    <pic:cNvPr id="8" name="Picture" descr=""/>
+                    <pic:cNvPicPr>
+                      <a:picLocks noChangeAspect="1" noChangeArrowheads="1"/>
+                    </pic:cNvPicPr>
+                  </pic:nvPicPr>
+                  <pic:blipFill>
+                    <a:blip r:embed="rId10"/>
+                    <a:stretch>
+                      <a:fillRect/>
+                    </a:stretch>
+                  </pic:blipFill>
+                  <pic:spPr bwMode="auto">
+                    <a:xfrm>
+                      <a:off x="0" y="0"/>
+                      <a:ext cx="5557520" cy="2941955"/>
+                    </a:xfrm>
+                    <a:prstGeom prst="rect">
+                      <a:avLst/>
+                    </a:prstGeom>
+                    <a:noFill/>
+                    <a:ln w="9525">
+                      <a:noFill/>
+                      <a:miter lim="800000"/>
+                      <a:headEnd/>
+                      <a:tailEnd/>
+                    </a:ln>
+                  </pic:spPr>
+                </pic:pic>
+              </a:graphicData>
+            </a:graphic>
+          </wp:anchor>
+        </w:drawing>
       </w:r>
     </w:p>
     <w:sectPr>

</xml_diff>